<commit_message>
add pdf and edit reference list
</commit_message>
<xml_diff>
--- a/Black Hole Algorithm Solving Optimization Problems in Python.docx
+++ b/Black Hole Algorithm Solving Optimization Problems in Python.docx
@@ -10,7 +10,23 @@
         </w:tabs>
       </w:pPr>
       <w:r>
-        <w:t>Date of publication xxxx 00, 0000, date of current version xxxx 00, 0000.</w:t>
+        <w:t xml:space="preserve">Date of publication </w:t>
+      </w:r>
+      <w:proofErr w:type="spellStart"/>
+      <w:r>
+        <w:t>xxxx</w:t>
+      </w:r>
+      <w:proofErr w:type="spellEnd"/>
+      <w:r>
+        <w:t xml:space="preserve"> 00, 0000, date of current version </w:t>
+      </w:r>
+      <w:proofErr w:type="spellStart"/>
+      <w:r>
+        <w:t>xxxx</w:t>
+      </w:r>
+      <w:proofErr w:type="spellEnd"/>
+      <w:r>
+        <w:t xml:space="preserve"> 00, 0000.</w:t>
       </w:r>
     </w:p>
     <w:p>
@@ -35,7 +51,15 @@
         <w:spacing w:after="0"/>
       </w:pPr>
       <w:r>
-        <w:t>Izrulfizal Saufihamizal Ibrahim</w:t>
+        <w:t xml:space="preserve">Izrulfizal </w:t>
+      </w:r>
+      <w:proofErr w:type="spellStart"/>
+      <w:r>
+        <w:t>Saufihamizal</w:t>
+      </w:r>
+      <w:proofErr w:type="spellEnd"/>
+      <w:r>
+        <w:t xml:space="preserve"> Ibrahim</w:t>
       </w:r>
       <w:r>
         <w:rPr>
@@ -46,8 +70,13 @@
       <w:r>
         <w:t xml:space="preserve">, </w:t>
       </w:r>
-      <w:r>
-        <w:t>Rosziati Ibrahim</w:t>
+      <w:proofErr w:type="spellStart"/>
+      <w:r>
+        <w:t>Rosziati</w:t>
+      </w:r>
+      <w:proofErr w:type="spellEnd"/>
+      <w:r>
+        <w:t xml:space="preserve"> Ibrahim</w:t>
       </w:r>
       <w:r>
         <w:rPr>
@@ -97,7 +126,23 @@
           <w:sz w:val="14"/>
           <w:szCs w:val="14"/>
         </w:rPr>
-        <w:t>Department of Software Engineering, Universiti Tun Hussein Onn Malaysia, Johor, Malaysia</w:t>
+        <w:t xml:space="preserve">Department of Software Engineering, </w:t>
+      </w:r>
+      <w:proofErr w:type="spellStart"/>
+      <w:r>
+        <w:rPr>
+          <w:sz w:val="14"/>
+          <w:szCs w:val="14"/>
+        </w:rPr>
+        <w:t>Universiti</w:t>
+      </w:r>
+      <w:proofErr w:type="spellEnd"/>
+      <w:r>
+        <w:rPr>
+          <w:sz w:val="14"/>
+          <w:szCs w:val="14"/>
+        </w:rPr>
+        <w:t xml:space="preserve"> Tun Hussein Onn Malaysia, Johor, Malaysia</w:t>
       </w:r>
     </w:p>
     <w:p>
@@ -122,7 +167,23 @@
           <w:sz w:val="14"/>
           <w:szCs w:val="14"/>
         </w:rPr>
-        <w:t>Supervisor, Department of Software Engineering, Universiti Tun Hussein Onn Malaysia, Johor, Malaysia</w:t>
+        <w:t xml:space="preserve">Supervisor, Department of Software Engineering, </w:t>
+      </w:r>
+      <w:proofErr w:type="spellStart"/>
+      <w:r>
+        <w:rPr>
+          <w:sz w:val="14"/>
+          <w:szCs w:val="14"/>
+        </w:rPr>
+        <w:t>Universiti</w:t>
+      </w:r>
+      <w:proofErr w:type="spellEnd"/>
+      <w:r>
+        <w:rPr>
+          <w:sz w:val="14"/>
+          <w:szCs w:val="14"/>
+        </w:rPr>
+        <w:t xml:space="preserve"> Tun Hussein Onn Malaysia, Johor, Malaysia</w:t>
       </w:r>
     </w:p>
     <w:p>
@@ -148,7 +209,39 @@
           <w:sz w:val="14"/>
           <w:szCs w:val="14"/>
         </w:rPr>
-        <w:t>Industry Collaborator, Engineering R&amp;D Department, Sena Traffic Systems Sdn. Bhd., Kuala Lumpur, Malaysia</w:t>
+        <w:t xml:space="preserve">Industry Collaborator, Engineering R&amp;D Department, </w:t>
+      </w:r>
+      <w:proofErr w:type="spellStart"/>
+      <w:r>
+        <w:rPr>
+          <w:sz w:val="14"/>
+          <w:szCs w:val="14"/>
+        </w:rPr>
+        <w:t>Sena</w:t>
+      </w:r>
+      <w:proofErr w:type="spellEnd"/>
+      <w:r>
+        <w:rPr>
+          <w:sz w:val="14"/>
+          <w:szCs w:val="14"/>
+        </w:rPr>
+        <w:t xml:space="preserve"> Traffic Systems </w:t>
+      </w:r>
+      <w:proofErr w:type="spellStart"/>
+      <w:r>
+        <w:rPr>
+          <w:sz w:val="14"/>
+          <w:szCs w:val="14"/>
+        </w:rPr>
+        <w:t>Sdn</w:t>
+      </w:r>
+      <w:proofErr w:type="spellEnd"/>
+      <w:r>
+        <w:rPr>
+          <w:sz w:val="14"/>
+          <w:szCs w:val="14"/>
+        </w:rPr>
+        <w:t>. Bhd., Kuala Lumpur, Malaysia</w:t>
       </w:r>
     </w:p>
     <w:p>
@@ -160,8 +253,13 @@
       <w:r>
         <w:t xml:space="preserve">Corresponding author: </w:t>
       </w:r>
-      <w:r>
-        <w:t>Rosziati Ibrahim</w:t>
+      <w:proofErr w:type="spellStart"/>
+      <w:r>
+        <w:t>Rosziati</w:t>
+      </w:r>
+      <w:proofErr w:type="spellEnd"/>
+      <w:r>
+        <w:t xml:space="preserve"> Ibrahim</w:t>
       </w:r>
       <w:r>
         <w:t xml:space="preserve"> (</w:t>
@@ -329,7 +427,23 @@
         <w:t xml:space="preserve">In giving </w:t>
       </w:r>
       <w:r>
-        <w:t>an answer for an issue, the likelihood of experiencing an issue that will require a various arrangement is unavoidable (Farnad, B., Jafarian, A., and Baleanu, D, 2018). These are the sorts of issues wherein a best arrangement should be picked for the issue to be addressed accurately. The fundamental objective in a goal work is to either boost or limit a goal work f(x,y) where y is the answer for x being a component of a bunch of occurrences. An illustration of an advancement issue is when in a circumstance where there are numerous assignments with various targets to be fulfilled with various time constraint. To tackle this, a planning framework can be carried out (Chen, W, 2015). Be that as it may, in doing as such, there will be answers for a more limited time frame of execution which is the most ideal arrangement. This is the place where the goal capacity will be executed and addressed.</w:t>
+        <w:t xml:space="preserve">an answer for an issue, the likelihood of experiencing an issue that will require a various arrangement is unavoidable (Farnad, B., Jafarian, A., and </w:t>
+      </w:r>
+      <w:proofErr w:type="spellStart"/>
+      <w:r>
+        <w:t>Baleanu</w:t>
+      </w:r>
+      <w:proofErr w:type="spellEnd"/>
+      <w:r>
+        <w:t>, D, 2018). These are the sorts of issues wherein a best arrangement should be picked for the issue to be addressed accurately. The fundamental objective in a goal work is to either boost or limit a goal work f(</w:t>
+      </w:r>
+      <w:proofErr w:type="spellStart"/>
+      <w:r>
+        <w:t>x,y</w:t>
+      </w:r>
+      <w:proofErr w:type="spellEnd"/>
+      <w:r>
+        <w:t>) where y is the answer for x being a component of a bunch of occurrences. An illustration of an advancement issue is when in a circumstance where there are numerous assignments with various targets to be fulfilled with various time constraint. To tackle this, a planning framework can be carried out (Chen, W, 2015). Be that as it may, in doing as such, there will be answers for a more limited time frame of execution which is the most ideal arrangement. This is the place where the goal capacity will be executed and addressed.</w:t>
       </w:r>
     </w:p>
     <w:p>
@@ -350,7 +464,15 @@
       </w:pPr>
       <w:r>
         <w:tab/>
-        <w:t>It is normal that the data for the given issue is known exactly. Regardless, for a few authentic issues, the data can't be known unequivocally for an arrangement of reasons. The chief explanation is a result of fundamental assessment screw up. The second and more significant clarification is that a couple of data address information about the future and can't be known with conviction (Chakri, A., Khelif, R., Benouaret, M., and Yang, X. S, 2017). In upgrade under weakness, or stochastic improvement, the weakness is joined into the model. Strong improvement methodology can be used when the limits are known exceptionally inside explicit limits; the goal is to observe a response that is attainable for all data and ideal in some sense (Chakri et al, 2017). Stochastic improvement models exploit the way that probability courses directing the data are known or can be evaluated; the goal is to discover some game plan that is possible for all potential data models and advances the ordinary show of the model.</w:t>
+        <w:t xml:space="preserve">It is normal that the data for the given issue is known exactly. Regardless, for a few authentic issues, the data can't be known unequivocally for an arrangement of reasons. The chief explanation is a result of fundamental assessment screw up. The second and more significant clarification is that a couple of data address information about the future and can't be known with conviction (Chakri, A., Khelif, R., </w:t>
+      </w:r>
+      <w:proofErr w:type="spellStart"/>
+      <w:r>
+        <w:t>Benouaret</w:t>
+      </w:r>
+      <w:proofErr w:type="spellEnd"/>
+      <w:r>
+        <w:t>, M., and Yang, X. S, 2017). In upgrade under weakness, or stochastic improvement, the weakness is joined into the model. Strong improvement methodology can be used when the limits are known exceptionally inside explicit limits; the goal is to observe a response that is attainable for all data and ideal in some sense (Chakri et al, 2017). Stochastic improvement models exploit the way that probability courses directing the data are known or can be evaluated; the goal is to discover some game plan that is possible for all potential data models and advances the ordinary show of the model.</w:t>
       </w:r>
     </w:p>
     <w:p>
@@ -370,7 +492,15 @@
         <w:pStyle w:val="PARA"/>
       </w:pPr>
       <w:r>
-        <w:t>Metaheuristics are approaches that uses normal peculiarities to accomplish a heuristic arrangement or to intricate, a superior answer for conventional issues with results that are quicker and more precise. In metaheuristic computations, meta-implies 'past' or 'more raised level'. They overall perform better contrasted with essential heuristics. All metaheuristic computations use some compromises of neighborhood search and overall examination. The variety of plans is regularly recognized through randomization. Regardless of the reputation of metaheuristics, there is no agreed significance of heuristics and metaheuristics in the composition (Dokeroglu, T., Sevinc, E., Kucukyilmaz, T., and Cosar, A, 2019). A couple of researchers use 'heuristics' and 'metaheuristics' alternately. Regardless, the new example will in everyday name all stochastic estimations with randomization and overall examination as metaheuristic. Randomization gives a fair approach to moving away from adjacent chase to the pursuit on the overall scale. In this manner, essentially all metaheuristic estimations are normally fitting for nonlinear exhibiting and overall improvement (Morales-Castañeda, B., Zaldivar, D., Cuevas, E., Fausto, F., and Rodríguez, A, 2020).</w:t>
+        <w:t>Metaheuristics are approaches that uses normal peculiarities to accomplish a heuristic arrangement or to intricate, a superior answer for conventional issues with results that are quicker and more precise. In metaheuristic computations, meta-implies 'past' or 'more raised level'. They overall perform better contrasted with essential heuristics. All metaheuristic computations use some compromises of neighborhood search and overall examination. The variety of plans is regularly recognized through randomization. Regardless of the reputation of metaheuristics, there is no agreed significance of heuristics and metaheuristics in the composition (</w:t>
+      </w:r>
+      <w:proofErr w:type="spellStart"/>
+      <w:r>
+        <w:t>Dokeroglu</w:t>
+      </w:r>
+      <w:proofErr w:type="spellEnd"/>
+      <w:r>
+        <w:t>, T., Sevinc, E., Kucukyilmaz, T., and Cosar, A, 2019). A couple of researchers use 'heuristics' and 'metaheuristics' alternately. Regardless, the new example will in everyday name all stochastic estimations with randomization and overall examination as metaheuristic. Randomization gives a fair approach to moving away from adjacent chase to the pursuit on the overall scale. In this manner, essentially all metaheuristic estimations are normally fitting for nonlinear exhibiting and overall improvement (Morales-Castañeda, B., Zaldivar, D., Cuevas, E., Fausto, F., and Rodríguez, A, 2020).</w:t>
       </w:r>
     </w:p>
     <w:p>
@@ -414,7 +544,15 @@
       </w:pPr>
       <w:r>
         <w:tab/>
-        <w:t>In this research, the problem that is being tested on is the single-objective optimization problem in finding a specific minimum solution. The first function is the Ackley function which is a non-convex function. The minimum solution of the function is at point 0 which is f(0,0) with a search boundary of -5 ≤ x,y ≤ 5. This function can be defined on a 2-dimensional domain as:</w:t>
+        <w:t xml:space="preserve">In this research, the problem that is being tested on is the single-objective optimization problem in finding a specific minimum solution. The first function is the Ackley function which is a non-convex function. The minimum solution of the function is at point 0 which is f(0,0) with a search boundary of -5 ≤ </w:t>
+      </w:r>
+      <w:proofErr w:type="spellStart"/>
+      <w:r>
+        <w:t>x,y</w:t>
+      </w:r>
+      <w:proofErr w:type="spellEnd"/>
+      <w:r>
+        <w:t xml:space="preserve"> ≤ 5. This function can be defined on a 2-dimensional domain as:</w:t>
       </w:r>
     </w:p>
     <w:p>
@@ -724,7 +862,21 @@
         <w:rPr>
           <w:rFonts w:cs="Times New Roman"/>
         </w:rPr>
-        <w:t>The minimum solution of the function is at point 0 which is f(3,0.5) with a search boundary of -4.5 ≤ x,y ≤ 4.5. This function can be defined on a 2-dimensional domain as:</w:t>
+        <w:t xml:space="preserve">The minimum solution of the function is at point 0 which is f(3,0.5) with a search boundary of -4.5 ≤ </w:t>
+      </w:r>
+      <w:proofErr w:type="spellStart"/>
+      <w:r>
+        <w:rPr>
+          <w:rFonts w:cs="Times New Roman"/>
+        </w:rPr>
+        <w:t>x,y</w:t>
+      </w:r>
+      <w:proofErr w:type="spellEnd"/>
+      <w:r>
+        <w:rPr>
+          <w:rFonts w:cs="Times New Roman"/>
+        </w:rPr>
+        <w:t xml:space="preserve"> ≤ 4.5. This function can be defined on a 2-dimensional domain as:</w:t>
       </w:r>
     </w:p>
     <w:p>
@@ -981,7 +1133,21 @@
         <w:rPr>
           <w:rFonts w:eastAsiaTheme="minorEastAsia" w:cs="Times New Roman"/>
         </w:rPr>
-        <w:t>The next function is the Booth function. The minimum solution of the function is at point 0 which is f(1,3) with a search boundary of -10 ≤ x,y ≤ 10. This function can be defined on a 2-dimensional domain as:</w:t>
+        <w:t xml:space="preserve">The next function is the Booth function. The minimum solution of the function is at point 0 which is f(1,3) with a search boundary of -10 ≤ </w:t>
+      </w:r>
+      <w:proofErr w:type="spellStart"/>
+      <w:r>
+        <w:rPr>
+          <w:rFonts w:eastAsiaTheme="minorEastAsia" w:cs="Times New Roman"/>
+        </w:rPr>
+        <w:t>x,y</w:t>
+      </w:r>
+      <w:proofErr w:type="spellEnd"/>
+      <w:r>
+        <w:rPr>
+          <w:rFonts w:eastAsiaTheme="minorEastAsia" w:cs="Times New Roman"/>
+        </w:rPr>
+        <w:t xml:space="preserve"> ≤ 10. This function can be defined on a 2-dimensional domain as:</w:t>
       </w:r>
     </w:p>
     <w:p>
@@ -1381,24 +1547,58 @@
         <w:rPr>
           <w:rFonts w:cs="Times New Roman"/>
         </w:rPr>
-        <w:t>Several past researches are also done and can be viewed in which they have different parameters and frameworks but still on the same page of finding the solution for optimization problem. The author Davut Izci wrote a paper about solving benchmark functions as such it is similar to those of Ackley</w:t>
-      </w:r>
+        <w:t xml:space="preserve">Several past researches are also done and can be viewed in which they have different parameters and frameworks but still on the same page of finding the solution for optimization problem. The author Davut </w:t>
+      </w:r>
+      <w:proofErr w:type="spellStart"/>
       <w:r>
         <w:rPr>
           <w:rFonts w:cs="Times New Roman"/>
         </w:rPr>
+        <w:t>Izci</w:t>
+      </w:r>
+      <w:proofErr w:type="spellEnd"/>
+      <w:r>
+        <w:rPr>
+          <w:rFonts w:cs="Times New Roman"/>
+        </w:rPr>
+        <w:t xml:space="preserve"> [8]</w:t>
+      </w:r>
+      <w:r>
+        <w:rPr>
+          <w:rFonts w:cs="Times New Roman"/>
+        </w:rPr>
+        <w:t xml:space="preserve"> wrote a paper about solving benchmark functions as such it is similar to those of Ackley</w:t>
+      </w:r>
+      <w:r>
+        <w:rPr>
+          <w:rFonts w:cs="Times New Roman"/>
+        </w:rPr>
         <w:t xml:space="preserve"> which is the Sphere, Rosenbrock and Ackley itself</w:t>
       </w:r>
       <w:r>
         <w:rPr>
           <w:rFonts w:cs="Times New Roman"/>
         </w:rPr>
-        <w:t xml:space="preserve"> but using different approach. The approach that was being used were the hybridization of Artificial Electric Field Algorithm and the traditional Nelder-Mead Simplex Method and better know together as the AEF-NM Algorithm. </w:t>
-      </w:r>
+        <w:t xml:space="preserve"> but using different approach. The approach that was being used were the hybridization of Artificial Electric Field Algorithm and the traditional Nelder-Mead Simplex Method and better </w:t>
+      </w:r>
+      <w:proofErr w:type="spellStart"/>
       <w:r>
         <w:rPr>
           <w:rFonts w:cs="Times New Roman"/>
         </w:rPr>
+        <w:t>know</w:t>
+      </w:r>
+      <w:proofErr w:type="spellEnd"/>
+      <w:r>
+        <w:rPr>
+          <w:rFonts w:cs="Times New Roman"/>
+        </w:rPr>
+        <w:t xml:space="preserve"> together as the AEF-NM Algorithm. </w:t>
+      </w:r>
+      <w:r>
+        <w:rPr>
+          <w:rFonts w:cs="Times New Roman"/>
+        </w:rPr>
         <w:t>From the research, results are shown that the hybridization of the two methods work wonderfully in demonstrating better in optimization. Other than that, an author uses Particle Swarm Optimization (PSO) to tackle the Ackley function</w:t>
       </w:r>
       <w:r>
@@ -1438,26 +1638,77 @@
           <w:rFonts w:cs="Times New Roman"/>
         </w:rPr>
         <w:tab/>
-        <w:t xml:space="preserve">ChangJun Wen, Bo Xia, and Xin Liu in 2017 did research in hybridization of Simulated Annealing Algorithm (SA) and Particle Swarm Optimization (PSO) which is called SAPSO. The hybrid algorithm is then being used to solve the original Ackley function as well as the second order Ackley function. The result shows that the hybridization process is a great success as the results shows significant change in optimization regarding the best fitness value and the first iteration value. </w:t>
-      </w:r>
+      </w:r>
+      <w:proofErr w:type="spellStart"/>
       <w:r>
         <w:rPr>
           <w:rFonts w:cs="Times New Roman"/>
         </w:rPr>
+        <w:t>ChangJun</w:t>
+      </w:r>
+      <w:proofErr w:type="spellEnd"/>
+      <w:r>
+        <w:rPr>
+          <w:rFonts w:cs="Times New Roman"/>
+        </w:rPr>
+        <w:t xml:space="preserve"> Wen, Bo Xia, and Xin Liu in 2017</w:t>
+      </w:r>
+      <w:r>
+        <w:rPr>
+          <w:rFonts w:cs="Times New Roman"/>
+        </w:rPr>
+        <w:t xml:space="preserve"> [10]</w:t>
+      </w:r>
+      <w:r>
+        <w:rPr>
+          <w:rFonts w:cs="Times New Roman"/>
+        </w:rPr>
+        <w:t xml:space="preserve"> did research in hybridization of Simulated Annealing Algorithm (SA) and Particle Swarm Optimization (PSO) which is called SAPSO. The hybrid algorithm is then being used to solve the original Ackley function as well as the second order Ackley function. The result shows that the hybridization process is a great success as the results shows significant change in optimization regarding the best fitness value and the first iteration value. </w:t>
+      </w:r>
+      <w:r>
+        <w:rPr>
+          <w:rFonts w:cs="Times New Roman"/>
+        </w:rPr>
         <w:t xml:space="preserve">A study had also been conducted by </w:t>
       </w:r>
       <w:r>
         <w:rPr>
           <w:rFonts w:cs="Times New Roman"/>
         </w:rPr>
-        <w:t xml:space="preserve">Ganesh Kakandikar and Omkar Kulkarni in 2017 regarding the Grasshopper Optimization Algorithm (GOA) in solving several benchmark functions namely Beale function, Matya function, and two Rosenbrock functions which is constrained to cubic and to a disk. F The results shows that GOA produce solution that is close to the theoretical solution which shows that GOA can be utilized in both constrained and unconstrained optimization problem. GOA also helps in preventing the solution from being trap in a local optima by </w:t>
-      </w:r>
+        <w:t xml:space="preserve">Ganesh </w:t>
+      </w:r>
+      <w:proofErr w:type="spellStart"/>
       <w:r>
         <w:rPr>
           <w:rFonts w:cs="Times New Roman"/>
         </w:rPr>
+        <w:t>Kakandikar</w:t>
+      </w:r>
+      <w:proofErr w:type="spellEnd"/>
+      <w:r>
+        <w:rPr>
+          <w:rFonts w:cs="Times New Roman"/>
+        </w:rPr>
+        <w:t xml:space="preserve"> and Omkar Kulkarni in 2017</w:t>
+      </w:r>
+      <w:r>
+        <w:rPr>
+          <w:rFonts w:cs="Times New Roman"/>
+        </w:rPr>
+        <w:t xml:space="preserve"> [11]</w:t>
+      </w:r>
+      <w:r>
+        <w:rPr>
+          <w:rFonts w:cs="Times New Roman"/>
+        </w:rPr>
+        <w:t xml:space="preserve"> regarding the Grasshopper Optimization Algorithm (GOA) in solving several benchmark functions namely Beale function, Matya function, and two Rosenbrock functions which is constrained to cubic and to a disk. The results shows that GOA produce solution that is close to the theoretical solution which shows that GOA can be utilized in both constrained and unconstrained optimization problem. GOA also helps in preventing the solution from being trap in </w:t>
+      </w:r>
+      <w:r>
+        <w:rPr>
+          <w:rFonts w:cs="Times New Roman"/>
+        </w:rPr>
         <w:lastRenderedPageBreak/>
-        <w:t>using the attractive and repulsive force of the grasshoppers or the candidates.</w:t>
+        <w:t>a local optima by using the attractive and repulsive force of the grasshoppers or the candidates.</w:t>
       </w:r>
     </w:p>
     <w:p>
@@ -2911,6 +3162,7 @@
         <w:jc w:val="both"/>
         <w:rPr>
           <w:rFonts w:ascii="Times New Roman" w:hAnsi="Times New Roman" w:cs="Times New Roman"/>
+          <w:color w:val="FF0000"/>
           <w:sz w:val="20"/>
           <w:szCs w:val="20"/>
         </w:rPr>
@@ -2918,14 +3170,36 @@
       <w:r>
         <w:rPr>
           <w:rFonts w:ascii="Times New Roman" w:hAnsi="Times New Roman" w:cs="Times New Roman"/>
+          <w:color w:val="FF0000"/>
           <w:sz w:val="20"/>
           <w:szCs w:val="20"/>
         </w:rPr>
-        <w:t xml:space="preserve">Farnad, B., Jafarian, A., &amp; Baleanu, D. (2018). A new hybrid algorithm for continuous </w:t>
-      </w:r>
+        <w:t xml:space="preserve">Farnad, B., Jafarian, A., &amp; </w:t>
+      </w:r>
+      <w:proofErr w:type="spellStart"/>
       <w:r>
         <w:rPr>
           <w:rFonts w:ascii="Times New Roman" w:hAnsi="Times New Roman" w:cs="Times New Roman"/>
+          <w:color w:val="FF0000"/>
+          <w:sz w:val="20"/>
+          <w:szCs w:val="20"/>
+        </w:rPr>
+        <w:t>Baleanu</w:t>
+      </w:r>
+      <w:proofErr w:type="spellEnd"/>
+      <w:r>
+        <w:rPr>
+          <w:rFonts w:ascii="Times New Roman" w:hAnsi="Times New Roman" w:cs="Times New Roman"/>
+          <w:color w:val="FF0000"/>
+          <w:sz w:val="20"/>
+          <w:szCs w:val="20"/>
+        </w:rPr>
+        <w:t xml:space="preserve">, D. (2018). A new hybrid algorithm for continuous </w:t>
+      </w:r>
+      <w:r>
+        <w:rPr>
+          <w:rFonts w:ascii="Times New Roman" w:hAnsi="Times New Roman" w:cs="Times New Roman"/>
+          <w:color w:val="FF0000"/>
           <w:sz w:val="20"/>
           <w:szCs w:val="20"/>
         </w:rPr>
@@ -2945,6 +3219,7 @@
         <w:jc w:val="both"/>
         <w:rPr>
           <w:rFonts w:ascii="Times New Roman" w:hAnsi="Times New Roman" w:cs="Times New Roman"/>
+          <w:color w:val="FF0000"/>
           <w:sz w:val="20"/>
           <w:szCs w:val="20"/>
         </w:rPr>
@@ -2952,6 +3227,7 @@
       <w:r>
         <w:rPr>
           <w:rFonts w:ascii="Times New Roman" w:hAnsi="Times New Roman" w:cs="Times New Roman"/>
+          <w:color w:val="FF0000"/>
           <w:sz w:val="20"/>
           <w:szCs w:val="20"/>
         </w:rPr>
@@ -2960,6 +3236,7 @@
       <w:r>
         <w:rPr>
           <w:rFonts w:ascii="Times New Roman" w:hAnsi="Times New Roman" w:cs="Times New Roman"/>
+          <w:color w:val="FF0000"/>
           <w:sz w:val="20"/>
           <w:szCs w:val="20"/>
         </w:rPr>
@@ -2968,10 +3245,31 @@
       <w:r>
         <w:rPr>
           <w:rFonts w:ascii="Times New Roman" w:hAnsi="Times New Roman" w:cs="Times New Roman"/>
+          <w:color w:val="FF0000"/>
           <w:sz w:val="20"/>
           <w:szCs w:val="20"/>
         </w:rPr>
-        <w:t>optimization problem. Physica A: Statistical Mechanics and its Applications, 429, 125-139.</w:t>
+        <w:t xml:space="preserve">optimization problem. </w:t>
+      </w:r>
+      <w:proofErr w:type="spellStart"/>
+      <w:r>
+        <w:rPr>
+          <w:rFonts w:ascii="Times New Roman" w:hAnsi="Times New Roman" w:cs="Times New Roman"/>
+          <w:color w:val="FF0000"/>
+          <w:sz w:val="20"/>
+          <w:szCs w:val="20"/>
+        </w:rPr>
+        <w:t>Physica</w:t>
+      </w:r>
+      <w:proofErr w:type="spellEnd"/>
+      <w:r>
+        <w:rPr>
+          <w:rFonts w:ascii="Times New Roman" w:hAnsi="Times New Roman" w:cs="Times New Roman"/>
+          <w:color w:val="FF0000"/>
+          <w:sz w:val="20"/>
+          <w:szCs w:val="20"/>
+        </w:rPr>
+        <w:t xml:space="preserve"> A: Statistical Mechanics and its Applications, 429, 125-139.</w:t>
       </w:r>
     </w:p>
     <w:p>
@@ -3037,7 +3335,25 @@
           <w:sz w:val="20"/>
           <w:szCs w:val="20"/>
         </w:rPr>
-        <w:t>Hussien, A. G., Hassanien, A. E., Houssein, E. H., Amin, M., &amp; Azar, A. T. (2020). New binary whale optimization algorithm for discrete optimization problems. Engineering Optimization, 52(6), 945-959.</w:t>
+        <w:t xml:space="preserve">Hussien, A. G., </w:t>
+      </w:r>
+      <w:proofErr w:type="spellStart"/>
+      <w:r>
+        <w:rPr>
+          <w:rFonts w:ascii="Times New Roman" w:hAnsi="Times New Roman" w:cs="Times New Roman"/>
+          <w:sz w:val="20"/>
+          <w:szCs w:val="20"/>
+        </w:rPr>
+        <w:t>Hassanien</w:t>
+      </w:r>
+      <w:proofErr w:type="spellEnd"/>
+      <w:r>
+        <w:rPr>
+          <w:rFonts w:ascii="Times New Roman" w:hAnsi="Times New Roman" w:cs="Times New Roman"/>
+          <w:sz w:val="20"/>
+          <w:szCs w:val="20"/>
+        </w:rPr>
+        <w:t>, A. E., Houssein, E. H., Amin, M., &amp; Azar, A. T. (2020). New binary whale optimization algorithm for discrete optimization problems. Engineering Optimization, 52(6), 945-959.</w:t>
       </w:r>
     </w:p>
     <w:p>
@@ -3077,6 +3393,7 @@
         <w:jc w:val="both"/>
         <w:rPr>
           <w:rFonts w:ascii="Times New Roman" w:hAnsi="Times New Roman" w:cs="Times New Roman"/>
+          <w:color w:val="FF0000"/>
           <w:sz w:val="20"/>
           <w:szCs w:val="20"/>
         </w:rPr>
@@ -3084,6 +3401,7 @@
       <w:r>
         <w:rPr>
           <w:rFonts w:ascii="Times New Roman" w:hAnsi="Times New Roman" w:cs="Times New Roman"/>
+          <w:color w:val="FF0000"/>
           <w:sz w:val="20"/>
           <w:szCs w:val="20"/>
         </w:rPr>
@@ -3102,6 +3420,7 @@
         <w:jc w:val="both"/>
         <w:rPr>
           <w:rFonts w:ascii="Times New Roman" w:hAnsi="Times New Roman" w:cs="Times New Roman"/>
+          <w:color w:val="FF0000"/>
           <w:sz w:val="20"/>
           <w:szCs w:val="20"/>
         </w:rPr>
@@ -3109,10 +3428,31 @@
       <w:r>
         <w:rPr>
           <w:rFonts w:ascii="Times New Roman" w:hAnsi="Times New Roman" w:cs="Times New Roman"/>
+          <w:color w:val="FF0000"/>
           <w:sz w:val="20"/>
           <w:szCs w:val="20"/>
         </w:rPr>
-        <w:t>Chakri, A., Khelif, R., Benouaret, M., &amp; Yang, X. S. (2017). New directional bat algorithm for continuous optimization problems. Expert Systems with Applications, 69, 159-175.</w:t>
+        <w:t xml:space="preserve">Chakri, A., Khelif, R., </w:t>
+      </w:r>
+      <w:proofErr w:type="spellStart"/>
+      <w:r>
+        <w:rPr>
+          <w:rFonts w:ascii="Times New Roman" w:hAnsi="Times New Roman" w:cs="Times New Roman"/>
+          <w:color w:val="FF0000"/>
+          <w:sz w:val="20"/>
+          <w:szCs w:val="20"/>
+        </w:rPr>
+        <w:t>Benouaret</w:t>
+      </w:r>
+      <w:proofErr w:type="spellEnd"/>
+      <w:r>
+        <w:rPr>
+          <w:rFonts w:ascii="Times New Roman" w:hAnsi="Times New Roman" w:cs="Times New Roman"/>
+          <w:color w:val="FF0000"/>
+          <w:sz w:val="20"/>
+          <w:szCs w:val="20"/>
+        </w:rPr>
+        <w:t>, M., &amp; Yang, X. S. (2017). New directional bat algorithm for continuous optimization problems. Expert Systems with Applications, 69, 159-175.</w:t>
       </w:r>
     </w:p>
     <w:p>
@@ -3127,17 +3467,30 @@
         <w:jc w:val="both"/>
         <w:rPr>
           <w:rFonts w:ascii="Times New Roman" w:hAnsi="Times New Roman" w:cs="Times New Roman"/>
+          <w:color w:val="FF0000"/>
           <w:sz w:val="20"/>
           <w:szCs w:val="20"/>
         </w:rPr>
       </w:pPr>
+      <w:proofErr w:type="spellStart"/>
       <w:r>
         <w:rPr>
           <w:rFonts w:ascii="Times New Roman" w:hAnsi="Times New Roman" w:cs="Times New Roman"/>
+          <w:color w:val="FF0000"/>
           <w:sz w:val="20"/>
           <w:szCs w:val="20"/>
         </w:rPr>
-        <w:t>Dokeroglu, T., Sevinc, E., Kucukyilmaz, T., &amp; Cosar, A. (2019). A survey on new generation metaheuristic algorithms. Computers &amp; Industrial Engineering, 137, 106040.</w:t>
+        <w:t>Dokeroglu</w:t>
+      </w:r>
+      <w:proofErr w:type="spellEnd"/>
+      <w:r>
+        <w:rPr>
+          <w:rFonts w:ascii="Times New Roman" w:hAnsi="Times New Roman" w:cs="Times New Roman"/>
+          <w:color w:val="FF0000"/>
+          <w:sz w:val="20"/>
+          <w:szCs w:val="20"/>
+        </w:rPr>
+        <w:t>, T., Sevinc, E., Kucukyilmaz, T., &amp; Cosar, A. (2019). A survey on new generation metaheuristic algorithms. Computers &amp; Industrial Engineering, 137, 106040.</w:t>
       </w:r>
     </w:p>
     <w:p>
@@ -3152,6 +3505,7 @@
         <w:jc w:val="both"/>
         <w:rPr>
           <w:rFonts w:ascii="Times New Roman" w:hAnsi="Times New Roman" w:cs="Times New Roman"/>
+          <w:color w:val="FF0000"/>
           <w:sz w:val="20"/>
           <w:szCs w:val="20"/>
         </w:rPr>
@@ -3159,6 +3513,7 @@
       <w:r>
         <w:rPr>
           <w:rFonts w:ascii="Times New Roman" w:hAnsi="Times New Roman" w:cs="Times New Roman"/>
+          <w:color w:val="FF0000"/>
           <w:sz w:val="20"/>
           <w:szCs w:val="20"/>
         </w:rPr>
@@ -3187,7 +3542,43 @@
           <w:sz w:val="20"/>
           <w:szCs w:val="20"/>
         </w:rPr>
-        <w:t>Ezugwu, A. E., Adeleke, O. J., Akinyelu, A. A., &amp; Viriri, S. (2020). A conceptual comparison of several metaheuristic algorithms on continuous optimisation problems. Neural Computing and Applications, 32(10), 6207-6251.</w:t>
+        <w:t xml:space="preserve">Ezugwu, A. E., Adeleke, O. J., </w:t>
+      </w:r>
+      <w:proofErr w:type="spellStart"/>
+      <w:r>
+        <w:rPr>
+          <w:rFonts w:ascii="Times New Roman" w:hAnsi="Times New Roman" w:cs="Times New Roman"/>
+          <w:sz w:val="20"/>
+          <w:szCs w:val="20"/>
+        </w:rPr>
+        <w:t>Akinyelu</w:t>
+      </w:r>
+      <w:proofErr w:type="spellEnd"/>
+      <w:r>
+        <w:rPr>
+          <w:rFonts w:ascii="Times New Roman" w:hAnsi="Times New Roman" w:cs="Times New Roman"/>
+          <w:sz w:val="20"/>
+          <w:szCs w:val="20"/>
+        </w:rPr>
+        <w:t xml:space="preserve">, A. A., &amp; </w:t>
+      </w:r>
+      <w:proofErr w:type="spellStart"/>
+      <w:r>
+        <w:rPr>
+          <w:rFonts w:ascii="Times New Roman" w:hAnsi="Times New Roman" w:cs="Times New Roman"/>
+          <w:sz w:val="20"/>
+          <w:szCs w:val="20"/>
+        </w:rPr>
+        <w:t>Viriri</w:t>
+      </w:r>
+      <w:proofErr w:type="spellEnd"/>
+      <w:r>
+        <w:rPr>
+          <w:rFonts w:ascii="Times New Roman" w:hAnsi="Times New Roman" w:cs="Times New Roman"/>
+          <w:sz w:val="20"/>
+          <w:szCs w:val="20"/>
+        </w:rPr>
+        <w:t>, S. (2020). A conceptual comparison of several metaheuristic algorithms on continuous optimisation problems. Neural Computing and Applications, 32(10), 6207-6251.</w:t>
       </w:r>
     </w:p>
     <w:p>
@@ -3202,6 +3593,7 @@
         <w:jc w:val="both"/>
         <w:rPr>
           <w:rFonts w:ascii="Times New Roman" w:hAnsi="Times New Roman" w:cs="Times New Roman"/>
+          <w:color w:val="FF0000"/>
           <w:sz w:val="20"/>
           <w:szCs w:val="20"/>
         </w:rPr>
@@ -3209,6 +3601,7 @@
       <w:r>
         <w:rPr>
           <w:rFonts w:ascii="Times New Roman" w:hAnsi="Times New Roman" w:cs="Times New Roman"/>
+          <w:color w:val="FF0000"/>
           <w:sz w:val="20"/>
           <w:szCs w:val="20"/>
         </w:rPr>
@@ -3231,13 +3624,23 @@
           <w:szCs w:val="20"/>
         </w:rPr>
       </w:pPr>
+      <w:proofErr w:type="spellStart"/>
       <w:r>
         <w:rPr>
           <w:rFonts w:ascii="Times New Roman" w:hAnsi="Times New Roman" w:cs="Times New Roman"/>
           <w:sz w:val="20"/>
           <w:szCs w:val="20"/>
         </w:rPr>
-        <w:t xml:space="preserve">Guzdial, M., &amp; Ericson, B. (2016). Introduction to computing and programming in </w:t>
+        <w:t>Guzdial</w:t>
+      </w:r>
+      <w:proofErr w:type="spellEnd"/>
+      <w:r>
+        <w:rPr>
+          <w:rFonts w:ascii="Times New Roman" w:hAnsi="Times New Roman" w:cs="Times New Roman"/>
+          <w:sz w:val="20"/>
+          <w:szCs w:val="20"/>
+        </w:rPr>
+        <w:t xml:space="preserve">, M., &amp; Ericson, B. (2016). Introduction to computing and programming in </w:t>
       </w:r>
       <w:r>
         <w:rPr>
@@ -3340,13 +3743,23 @@
           <w:szCs w:val="20"/>
         </w:rPr>
       </w:pPr>
+      <w:proofErr w:type="spellStart"/>
       <w:r>
         <w:rPr>
           <w:rFonts w:ascii="Times New Roman" w:hAnsi="Times New Roman" w:cs="Times New Roman"/>
           <w:sz w:val="20"/>
           <w:szCs w:val="20"/>
         </w:rPr>
-        <w:t>Mohi-Aldeen, S. M., Mohamad, R., &amp; Deris, S. (2016). Application of Negative Selection Algorithm (NSA) for test data generation of path testing. Applied Soft Computing, 49, 1118-1128.</w:t>
+        <w:t>Mohi</w:t>
+      </w:r>
+      <w:proofErr w:type="spellEnd"/>
+      <w:r>
+        <w:rPr>
+          <w:rFonts w:ascii="Times New Roman" w:hAnsi="Times New Roman" w:cs="Times New Roman"/>
+          <w:sz w:val="20"/>
+          <w:szCs w:val="20"/>
+        </w:rPr>
+        <w:t>-Aldeen, S. M., Mohamad, R., &amp; Deris, S. (2016). Application of Negative Selection Algorithm (NSA) for test data generation of path testing. Applied Soft Computing, 49, 1118-1128.</w:t>
       </w:r>
     </w:p>
     <w:p>
@@ -3371,7 +3784,25 @@
           <w:sz w:val="20"/>
           <w:szCs w:val="20"/>
         </w:rPr>
-        <w:t>Bao, X., Xiong, Z., Zhang, N., Qian, J., Wu, B., &amp; Zhang, W. (2017). Path-oriented test cases generation based adaptive genetic algorithm. PloS one, 12(11), e0187471.</w:t>
+        <w:t xml:space="preserve">Bao, X., Xiong, Z., Zhang, N., Qian, J., Wu, B., &amp; Zhang, W. (2017). Path-oriented test cases generation based adaptive genetic algorithm. </w:t>
+      </w:r>
+      <w:proofErr w:type="spellStart"/>
+      <w:r>
+        <w:rPr>
+          <w:rFonts w:ascii="Times New Roman" w:hAnsi="Times New Roman" w:cs="Times New Roman"/>
+          <w:sz w:val="20"/>
+          <w:szCs w:val="20"/>
+        </w:rPr>
+        <w:t>PloS</w:t>
+      </w:r>
+      <w:proofErr w:type="spellEnd"/>
+      <w:r>
+        <w:rPr>
+          <w:rFonts w:ascii="Times New Roman" w:hAnsi="Times New Roman" w:cs="Times New Roman"/>
+          <w:sz w:val="20"/>
+          <w:szCs w:val="20"/>
+        </w:rPr>
+        <w:t xml:space="preserve"> one, 12(11), e0187471.</w:t>
       </w:r>
     </w:p>
     <w:p>
@@ -3446,7 +3877,25 @@
           <w:sz w:val="20"/>
           <w:szCs w:val="20"/>
         </w:rPr>
-        <w:t>Cai, G., Su, Q., &amp; Hu, Z. (2021). Automated test case generation for path coverage by using grey prediction evolution algorithm with improved scatter search strategy. Engineering Applications of Artificial Intelligence, 106, 104454.</w:t>
+        <w:t xml:space="preserve">Cai, G., </w:t>
+      </w:r>
+      <w:proofErr w:type="spellStart"/>
+      <w:r>
+        <w:rPr>
+          <w:rFonts w:ascii="Times New Roman" w:hAnsi="Times New Roman" w:cs="Times New Roman"/>
+          <w:sz w:val="20"/>
+          <w:szCs w:val="20"/>
+        </w:rPr>
+        <w:t>Su</w:t>
+      </w:r>
+      <w:proofErr w:type="spellEnd"/>
+      <w:r>
+        <w:rPr>
+          <w:rFonts w:ascii="Times New Roman" w:hAnsi="Times New Roman" w:cs="Times New Roman"/>
+          <w:sz w:val="20"/>
+          <w:szCs w:val="20"/>
+        </w:rPr>
+        <w:t>, Q., &amp; Hu, Z. (2021). Automated test case generation for path coverage by using grey prediction evolution algorithm with improved scatter search strategy. Engineering Applications of Artificial Intelligence, 106, 104454.</w:t>
       </w:r>
     </w:p>
     <w:p>
@@ -3481,13 +3930,23 @@
         </w:rPr>
         <w:t xml:space="preserve"> </w:t>
       </w:r>
+      <w:proofErr w:type="spellStart"/>
       <w:r>
         <w:rPr>
           <w:rFonts w:ascii="Times New Roman" w:hAnsi="Times New Roman" w:cs="Times New Roman"/>
           <w:sz w:val="20"/>
           <w:szCs w:val="20"/>
         </w:rPr>
-        <w:t>ackley function based on particle swarm optimization algorithm. In 2020 IEEE International Conference on Advances in Electrical Engineering and Computer Applications (AEECA) (pp. 563-566). IEEE.</w:t>
+        <w:t>ackley</w:t>
+      </w:r>
+      <w:proofErr w:type="spellEnd"/>
+      <w:r>
+        <w:rPr>
+          <w:rFonts w:ascii="Times New Roman" w:hAnsi="Times New Roman" w:cs="Times New Roman"/>
+          <w:sz w:val="20"/>
+          <w:szCs w:val="20"/>
+        </w:rPr>
+        <w:t xml:space="preserve"> function based on particle swarm optimization algorithm. In 2020 IEEE International Conference on Advances in Electrical Engineering and Computer Applications (AEECA) (pp. 563-566). IEEE.</w:t>
       </w:r>
     </w:p>
     <w:p>
@@ -3527,6 +3986,7 @@
         <w:jc w:val="both"/>
         <w:rPr>
           <w:rFonts w:ascii="Times New Roman" w:hAnsi="Times New Roman" w:cs="Times New Roman"/>
+          <w:color w:val="FF0000"/>
           <w:sz w:val="20"/>
           <w:szCs w:val="20"/>
         </w:rPr>
@@ -3534,10 +3994,31 @@
       <w:r>
         <w:rPr>
           <w:rFonts w:ascii="Times New Roman" w:hAnsi="Times New Roman" w:cs="Times New Roman"/>
+          <w:color w:val="FF0000"/>
           <w:sz w:val="20"/>
           <w:szCs w:val="20"/>
         </w:rPr>
-        <w:t>Cai, W., Yang, L., &amp; Yu, Y. (2020, August). Solution of ackley function based on particle swarm optimization algorithm. In 2020 IEEE International Conference on Advances in Electrical Engineering and Computer Applications (AEECA) (pp. 563-566). IEEE.</w:t>
+        <w:t xml:space="preserve">Cai, W., Yang, L., &amp; Yu, Y. (2020, August). Solution of </w:t>
+      </w:r>
+      <w:proofErr w:type="spellStart"/>
+      <w:r>
+        <w:rPr>
+          <w:rFonts w:ascii="Times New Roman" w:hAnsi="Times New Roman" w:cs="Times New Roman"/>
+          <w:color w:val="FF0000"/>
+          <w:sz w:val="20"/>
+          <w:szCs w:val="20"/>
+        </w:rPr>
+        <w:t>ackley</w:t>
+      </w:r>
+      <w:proofErr w:type="spellEnd"/>
+      <w:r>
+        <w:rPr>
+          <w:rFonts w:ascii="Times New Roman" w:hAnsi="Times New Roman" w:cs="Times New Roman"/>
+          <w:color w:val="FF0000"/>
+          <w:sz w:val="20"/>
+          <w:szCs w:val="20"/>
+        </w:rPr>
+        <w:t xml:space="preserve"> function based on particle swarm optimization algorithm. In 2020 IEEE International Conference on Advances in Electrical Engineering and Computer Applications (AEECA) (pp. 563-566). IEEE.</w:t>
       </w:r>
     </w:p>
     <w:p>
@@ -3552,6 +4033,7 @@
         <w:jc w:val="both"/>
         <w:rPr>
           <w:rFonts w:ascii="Times New Roman" w:hAnsi="Times New Roman" w:cs="Times New Roman"/>
+          <w:color w:val="FF0000"/>
           <w:sz w:val="20"/>
           <w:szCs w:val="20"/>
         </w:rPr>
@@ -3559,10 +4041,31 @@
       <w:r>
         <w:rPr>
           <w:rFonts w:ascii="Times New Roman" w:hAnsi="Times New Roman" w:cs="Times New Roman"/>
+          <w:color w:val="FF0000"/>
           <w:sz w:val="20"/>
           <w:szCs w:val="20"/>
         </w:rPr>
-        <w:t>Wen, C., Xia, B., &amp; Liu, X. (2017, August). Solution of second order ackley function based on SAPSO algorithm. In 2017 3rd IEEE International Conference on Control Science and Systems Engineering (ICCSSE) (pp. 624-627). IEEE.</w:t>
+        <w:t xml:space="preserve">Wen, C., Xia, B., &amp; Liu, X. (2017, August). Solution of second order </w:t>
+      </w:r>
+      <w:proofErr w:type="spellStart"/>
+      <w:r>
+        <w:rPr>
+          <w:rFonts w:ascii="Times New Roman" w:hAnsi="Times New Roman" w:cs="Times New Roman"/>
+          <w:color w:val="FF0000"/>
+          <w:sz w:val="20"/>
+          <w:szCs w:val="20"/>
+        </w:rPr>
+        <w:t>ackley</w:t>
+      </w:r>
+      <w:proofErr w:type="spellEnd"/>
+      <w:r>
+        <w:rPr>
+          <w:rFonts w:ascii="Times New Roman" w:hAnsi="Times New Roman" w:cs="Times New Roman"/>
+          <w:color w:val="FF0000"/>
+          <w:sz w:val="20"/>
+          <w:szCs w:val="20"/>
+        </w:rPr>
+        <w:t xml:space="preserve"> function based on SAPSO algorithm. In 2017 3rd IEEE International Conference on Control Science and Systems Engineering (ICCSSE) (pp. 624-627). IEEE.</w:t>
       </w:r>
     </w:p>
     <w:p>
@@ -3577,21 +4080,75 @@
         <w:jc w:val="both"/>
         <w:rPr>
           <w:rFonts w:ascii="Times New Roman" w:hAnsi="Times New Roman" w:cs="Times New Roman"/>
+          <w:color w:val="FF0000"/>
           <w:sz w:val="20"/>
           <w:szCs w:val="20"/>
         </w:rPr>
       </w:pPr>
+      <w:proofErr w:type="spellStart"/>
       <w:r>
         <w:rPr>
           <w:rFonts w:ascii="Times New Roman" w:hAnsi="Times New Roman" w:cs="Times New Roman"/>
+          <w:color w:val="FF0000"/>
           <w:sz w:val="20"/>
           <w:szCs w:val="20"/>
         </w:rPr>
-        <w:t xml:space="preserve">Izci, D., Ekinci, S., Orenc, S., &amp; Demirören, A. (2020, October). Improved artificial electric field algorithm using nelder-mead simplex method for optimization problems. In 2020 4th International Symposium on </w:t>
-      </w:r>
+        <w:t>Izci</w:t>
+      </w:r>
+      <w:proofErr w:type="spellEnd"/>
       <w:r>
         <w:rPr>
           <w:rFonts w:ascii="Times New Roman" w:hAnsi="Times New Roman" w:cs="Times New Roman"/>
+          <w:color w:val="FF0000"/>
+          <w:sz w:val="20"/>
+          <w:szCs w:val="20"/>
+        </w:rPr>
+        <w:t xml:space="preserve">, D., Ekinci, S., Orenc, S., &amp; </w:t>
+      </w:r>
+      <w:proofErr w:type="spellStart"/>
+      <w:r>
+        <w:rPr>
+          <w:rFonts w:ascii="Times New Roman" w:hAnsi="Times New Roman" w:cs="Times New Roman"/>
+          <w:color w:val="FF0000"/>
+          <w:sz w:val="20"/>
+          <w:szCs w:val="20"/>
+        </w:rPr>
+        <w:t>Demirören</w:t>
+      </w:r>
+      <w:proofErr w:type="spellEnd"/>
+      <w:r>
+        <w:rPr>
+          <w:rFonts w:ascii="Times New Roman" w:hAnsi="Times New Roman" w:cs="Times New Roman"/>
+          <w:color w:val="FF0000"/>
+          <w:sz w:val="20"/>
+          <w:szCs w:val="20"/>
+        </w:rPr>
+        <w:t xml:space="preserve">, A. (2020, October). Improved artificial electric field algorithm using </w:t>
+      </w:r>
+      <w:proofErr w:type="spellStart"/>
+      <w:r>
+        <w:rPr>
+          <w:rFonts w:ascii="Times New Roman" w:hAnsi="Times New Roman" w:cs="Times New Roman"/>
+          <w:color w:val="FF0000"/>
+          <w:sz w:val="20"/>
+          <w:szCs w:val="20"/>
+        </w:rPr>
+        <w:t>nelder</w:t>
+      </w:r>
+      <w:proofErr w:type="spellEnd"/>
+      <w:r>
+        <w:rPr>
+          <w:rFonts w:ascii="Times New Roman" w:hAnsi="Times New Roman" w:cs="Times New Roman"/>
+          <w:color w:val="FF0000"/>
+          <w:sz w:val="20"/>
+          <w:szCs w:val="20"/>
+        </w:rPr>
+        <w:t xml:space="preserve">-mead simplex method for optimization problems. In 2020 4th International Symposium on </w:t>
+      </w:r>
+      <w:r>
+        <w:rPr>
+          <w:rFonts w:ascii="Times New Roman" w:hAnsi="Times New Roman" w:cs="Times New Roman"/>
+          <w:color w:val="FF0000"/>
           <w:sz w:val="20"/>
           <w:szCs w:val="20"/>
         </w:rPr>
@@ -3611,6 +4168,7 @@
         <w:jc w:val="both"/>
         <w:rPr>
           <w:rFonts w:ascii="Times New Roman" w:hAnsi="Times New Roman" w:cs="Times New Roman"/>
+          <w:color w:val="FF0000"/>
           <w:sz w:val="20"/>
           <w:szCs w:val="20"/>
         </w:rPr>
@@ -3618,14 +4176,36 @@
       <w:r>
         <w:rPr>
           <w:rFonts w:ascii="Times New Roman" w:hAnsi="Times New Roman" w:cs="Times New Roman"/>
+          <w:color w:val="FF0000"/>
           <w:sz w:val="20"/>
           <w:szCs w:val="20"/>
         </w:rPr>
-        <w:t xml:space="preserve">Neve, A. G., Kakandikar, G. M., &amp; Kulkarni, O. (2017). Application of grasshopper optimization algorithm for constrained and unconstrained test </w:t>
-      </w:r>
+        <w:t xml:space="preserve">Neve, A. G., </w:t>
+      </w:r>
+      <w:proofErr w:type="spellStart"/>
       <w:r>
         <w:rPr>
           <w:rFonts w:ascii="Times New Roman" w:hAnsi="Times New Roman" w:cs="Times New Roman"/>
+          <w:color w:val="FF0000"/>
+          <w:sz w:val="20"/>
+          <w:szCs w:val="20"/>
+        </w:rPr>
+        <w:t>Kakandikar</w:t>
+      </w:r>
+      <w:proofErr w:type="spellEnd"/>
+      <w:r>
+        <w:rPr>
+          <w:rFonts w:ascii="Times New Roman" w:hAnsi="Times New Roman" w:cs="Times New Roman"/>
+          <w:color w:val="FF0000"/>
+          <w:sz w:val="20"/>
+          <w:szCs w:val="20"/>
+        </w:rPr>
+        <w:t xml:space="preserve">, G. M., &amp; Kulkarni, O. (2017). Application of grasshopper optimization algorithm for constrained and unconstrained test </w:t>
+      </w:r>
+      <w:r>
+        <w:rPr>
+          <w:rFonts w:ascii="Times New Roman" w:hAnsi="Times New Roman" w:cs="Times New Roman"/>
+          <w:color w:val="FF0000"/>
           <w:sz w:val="20"/>
           <w:szCs w:val="20"/>
         </w:rPr>

</xml_diff>